<commit_message>
Norma ISO 11898 e a sua estrutura no modelo OSI e vantagens do barramento CAN
Estou a tentar colocar toda a informação pertinente, mas por ser tanto, fica dificil organizá-la como deve ser. À medida que forem surgindo tópicos novos, convém pedirmos orientação aos stores.,
</commit_message>
<xml_diff>
--- a/HistoriaEEvolucao.docx
+++ b/HistoriaEEvolucao.docx
@@ -238,8 +238,9 @@
           <w:sz w:val="24"/>
           <w:szCs w:val="24"/>
         </w:rPr>
-        <w:t xml:space="preserve"> que possuem informação que tem de ser partilhada entres os outros elementos. Cada ECU consegue preparar e transmitir informação através de sensores de dados </w:t>
-      </w:r>
+        <w:t xml:space="preserve"> que possuem informação que tem de ser partilhada entres os outros elementos. Cada ECU consegue preparar e transmitir informação através de sensores de dados através do sistema CAN bus – que consiste em dois cabos (CAN </w:t>
+      </w:r>
+      <w:proofErr w:type="spellStart"/>
       <w:r>
         <w:rPr>
           <w:rFonts w:ascii="Times New Roman" w:hAnsi="Times New Roman" w:cs="Times New Roman"/>
@@ -248,8 +249,9 @@
           <w:sz w:val="24"/>
           <w:szCs w:val="24"/>
         </w:rPr>
-        <w:t>através do sistema CAN bus</w:t>
-      </w:r>
+        <w:t>low</w:t>
+      </w:r>
+      <w:proofErr w:type="spellEnd"/>
       <w:r>
         <w:rPr>
           <w:rFonts w:ascii="Times New Roman" w:hAnsi="Times New Roman" w:cs="Times New Roman"/>
@@ -258,7 +260,7 @@
           <w:sz w:val="24"/>
           <w:szCs w:val="24"/>
         </w:rPr>
-        <w:t xml:space="preserve"> – que consiste em dois cabos (CAN </w:t>
+        <w:t xml:space="preserve"> e CAN </w:t>
       </w:r>
       <w:proofErr w:type="spellStart"/>
       <w:r>
@@ -269,7 +271,7 @@
           <w:sz w:val="24"/>
           <w:szCs w:val="24"/>
         </w:rPr>
-        <w:t>low</w:t>
+        <w:t>high</w:t>
       </w:r>
       <w:proofErr w:type="spellEnd"/>
       <w:r>
@@ -280,9 +282,8 @@
           <w:sz w:val="24"/>
           <w:szCs w:val="24"/>
         </w:rPr>
-        <w:t xml:space="preserve"> e CAN </w:t>
-      </w:r>
-      <w:proofErr w:type="spellStart"/>
+        <w:t xml:space="preserve">). Os dados transmitidos </w:t>
+      </w:r>
       <w:r>
         <w:rPr>
           <w:rFonts w:ascii="Times New Roman" w:hAnsi="Times New Roman" w:cs="Times New Roman"/>
@@ -291,9 +292,9 @@
           <w:sz w:val="24"/>
           <w:szCs w:val="24"/>
         </w:rPr>
-        <w:t>high</w:t>
-      </w:r>
-      <w:proofErr w:type="spellEnd"/>
+        <w:t xml:space="preserve">são aceites por todos os diversos </w:t>
+      </w:r>
+      <w:proofErr w:type="spellStart"/>
       <w:r>
         <w:rPr>
           <w:rFonts w:ascii="Times New Roman" w:hAnsi="Times New Roman" w:cs="Times New Roman"/>
@@ -302,8 +303,9 @@
           <w:sz w:val="24"/>
           <w:szCs w:val="24"/>
         </w:rPr>
-        <w:t xml:space="preserve">). Os dados transmitidos </w:t>
-      </w:r>
+        <w:t>ECU’s</w:t>
+      </w:r>
+      <w:proofErr w:type="spellEnd"/>
       <w:r>
         <w:rPr>
           <w:rFonts w:ascii="Times New Roman" w:hAnsi="Times New Roman" w:cs="Times New Roman"/>
@@ -312,54 +314,67 @@
           <w:sz w:val="24"/>
           <w:szCs w:val="24"/>
         </w:rPr>
-        <w:t xml:space="preserve">são aceites por todos os diversos </w:t>
+        <w:t xml:space="preserve"> na rede CAN e cada um decide se os pretende receber ou se são irrelevantes ao ponto de os ignorar.</w:t>
+      </w:r>
+      <w:r>
+        <w:rPr>
+          <w:rFonts w:ascii="Times New Roman" w:hAnsi="Times New Roman" w:cs="Times New Roman"/>
+          <w:sz w:val="24"/>
+          <w:szCs w:val="24"/>
+        </w:rPr>
+        <w:t xml:space="preserve"> (Informação passível de colocar noutro capítulo).</w:t>
+      </w:r>
+    </w:p>
+    <w:p>
+      <w:pPr>
+        <w:rPr>
+          <w:rFonts w:ascii="Times New Roman" w:hAnsi="Times New Roman" w:cs="Times New Roman"/>
+          <w:sz w:val="24"/>
+          <w:szCs w:val="24"/>
+        </w:rPr>
+      </w:pPr>
+      <w:r>
+        <w:rPr>
+          <w:rFonts w:ascii="Times New Roman" w:hAnsi="Times New Roman" w:cs="Times New Roman"/>
+          <w:sz w:val="24"/>
+          <w:szCs w:val="24"/>
+        </w:rPr>
+        <w:t>Qualquer sistema de rede de comunicação industrial para controlo em tempo real (</w:t>
       </w:r>
       <w:proofErr w:type="spellStart"/>
       <w:r>
         <w:rPr>
           <w:rFonts w:ascii="Times New Roman" w:hAnsi="Times New Roman" w:cs="Times New Roman"/>
-          <w:b/>
-          <w:bCs/>
-          <w:sz w:val="24"/>
-          <w:szCs w:val="24"/>
-        </w:rPr>
-        <w:t>ECU’s</w:t>
+          <w:sz w:val="24"/>
+          <w:szCs w:val="24"/>
+        </w:rPr>
+        <w:t>field</w:t>
       </w:r>
       <w:proofErr w:type="spellEnd"/>
       <w:r>
         <w:rPr>
           <w:rFonts w:ascii="Times New Roman" w:hAnsi="Times New Roman" w:cs="Times New Roman"/>
-          <w:b/>
-          <w:bCs/>
-          <w:sz w:val="24"/>
-          <w:szCs w:val="24"/>
-        </w:rPr>
-        <w:t xml:space="preserve"> na rede CAN e cada um decide se os pretende receber ou se são irrelevantes ao ponto de os ignorar.</w:t>
-      </w:r>
-      <w:r>
-        <w:rPr>
-          <w:rFonts w:ascii="Times New Roman" w:hAnsi="Times New Roman" w:cs="Times New Roman"/>
-          <w:sz w:val="24"/>
-          <w:szCs w:val="24"/>
-        </w:rPr>
-        <w:t xml:space="preserve"> (Informação passível de colocar noutro capítulo).</w:t>
-      </w:r>
-    </w:p>
-    <w:p>
-      <w:pPr>
-        <w:rPr>
-          <w:rFonts w:ascii="Times New Roman" w:hAnsi="Times New Roman" w:cs="Times New Roman"/>
-          <w:sz w:val="24"/>
-          <w:szCs w:val="24"/>
-        </w:rPr>
-      </w:pPr>
-      <w:r>
-        <w:rPr>
-          <w:rFonts w:ascii="Times New Roman" w:hAnsi="Times New Roman" w:cs="Times New Roman"/>
-          <w:sz w:val="24"/>
-          <w:szCs w:val="24"/>
-        </w:rPr>
-        <w:t>Qualquer sistema de rede de comunicação industrial para controlo em tempo real (</w:t>
+          <w:sz w:val="24"/>
+          <w:szCs w:val="24"/>
+        </w:rPr>
+        <w:t>-bus) baseado em comunicação serial reduz a utilização de cabos, tornando o custo da mesmo reduzido devido à menor necessidade de aquisição de cobre.</w:t>
+      </w:r>
+    </w:p>
+    <w:p>
+      <w:pPr>
+        <w:rPr>
+          <w:rFonts w:ascii="Times New Roman" w:hAnsi="Times New Roman" w:cs="Times New Roman"/>
+          <w:sz w:val="24"/>
+          <w:szCs w:val="24"/>
+        </w:rPr>
+      </w:pPr>
+      <w:r>
+        <w:rPr>
+          <w:rFonts w:ascii="Times New Roman" w:hAnsi="Times New Roman" w:cs="Times New Roman"/>
+          <w:sz w:val="24"/>
+          <w:szCs w:val="24"/>
+        </w:rPr>
+        <w:t xml:space="preserve">Sistemas de controlo distribuído consistem na utilização de um sistema </w:t>
       </w:r>
       <w:proofErr w:type="spellStart"/>
       <w:r>
@@ -368,7 +383,7 @@
           <w:sz w:val="24"/>
           <w:szCs w:val="24"/>
         </w:rPr>
-        <w:t>field</w:t>
+        <w:t>multi-processor</w:t>
       </w:r>
       <w:proofErr w:type="spellEnd"/>
       <w:r>
@@ -377,41 +392,6 @@
           <w:sz w:val="24"/>
           <w:szCs w:val="24"/>
         </w:rPr>
-        <w:t>-bus) baseado em comunicação serial reduz a utilização de cabos, tornando o custo da mesmo reduzido devido à menor necessidade de aquisição de cobre.</w:t>
-      </w:r>
-    </w:p>
-    <w:p>
-      <w:pPr>
-        <w:rPr>
-          <w:rFonts w:ascii="Times New Roman" w:hAnsi="Times New Roman" w:cs="Times New Roman"/>
-          <w:sz w:val="24"/>
-          <w:szCs w:val="24"/>
-        </w:rPr>
-      </w:pPr>
-      <w:r>
-        <w:rPr>
-          <w:rFonts w:ascii="Times New Roman" w:hAnsi="Times New Roman" w:cs="Times New Roman"/>
-          <w:sz w:val="24"/>
-          <w:szCs w:val="24"/>
-        </w:rPr>
-        <w:t xml:space="preserve">Sistemas de controlo distribuído consistem na utilização de um sistema </w:t>
-      </w:r>
-      <w:proofErr w:type="spellStart"/>
-      <w:r>
-        <w:rPr>
-          <w:rFonts w:ascii="Times New Roman" w:hAnsi="Times New Roman" w:cs="Times New Roman"/>
-          <w:sz w:val="24"/>
-          <w:szCs w:val="24"/>
-        </w:rPr>
-        <w:t>multi-processor</w:t>
-      </w:r>
-      <w:proofErr w:type="spellEnd"/>
-      <w:r>
-        <w:rPr>
-          <w:rFonts w:ascii="Times New Roman" w:hAnsi="Times New Roman" w:cs="Times New Roman"/>
-          <w:sz w:val="24"/>
-          <w:szCs w:val="24"/>
-        </w:rPr>
         <w:t>, que resulta numa performance mais otimizada</w:t>
       </w:r>
       <w:r>
@@ -458,44 +438,20 @@
       </w:pPr>
       <w:r>
         <w:rPr>
-          <w:rFonts w:ascii="Times New Roman" w:hAnsi="Times New Roman" w:cs="Times New Roman"/>
-          <w:sz w:val="24"/>
-          <w:szCs w:val="24"/>
-        </w:rPr>
-        <w:t xml:space="preserve">Os primeiros chips de controladores CAN surgiram em 1987, com o Intel 82526 e o </w:t>
-      </w:r>
-      <w:proofErr w:type="spellStart"/>
-      <w:r>
-        <w:rPr>
-          <w:rFonts w:ascii="Times New Roman" w:hAnsi="Times New Roman" w:cs="Times New Roman"/>
-          <w:sz w:val="24"/>
-          <w:szCs w:val="24"/>
-        </w:rPr>
-        <w:t>Phillips</w:t>
-      </w:r>
-      <w:proofErr w:type="spellEnd"/>
-      <w:r>
-        <w:rPr>
-          <w:rFonts w:ascii="Times New Roman" w:hAnsi="Times New Roman" w:cs="Times New Roman"/>
-          <w:sz w:val="24"/>
-          <w:szCs w:val="24"/>
-        </w:rPr>
-        <w:t xml:space="preserve"> 82C200.</w:t>
-      </w:r>
-    </w:p>
-    <w:p>
-      <w:pPr>
-        <w:keepNext/>
-      </w:pPr>
-      <w:r>
-        <w:rPr>
           <w:noProof/>
         </w:rPr>
-        <w:lastRenderedPageBreak/>
         <w:drawing>
-          <wp:inline distT="0" distB="0" distL="0" distR="0" wp14:anchorId="59DE48ED" wp14:editId="3FA0A0B0">
-            <wp:extent cx="5048250" cy="3362325"/>
-            <wp:effectExtent l="0" t="0" r="0" b="9525"/>
+          <wp:anchor distT="0" distB="0" distL="114300" distR="114300" simplePos="0" relativeHeight="251658240" behindDoc="0" locked="0" layoutInCell="1" allowOverlap="1" wp14:anchorId="59DE48ED" wp14:editId="1B2F08C5">
+            <wp:simplePos x="0" y="0"/>
+            <wp:positionH relativeFrom="column">
+              <wp:posOffset>937923</wp:posOffset>
+            </wp:positionH>
+            <wp:positionV relativeFrom="paragraph">
+              <wp:posOffset>488150</wp:posOffset>
+            </wp:positionV>
+            <wp:extent cx="3424299" cy="2280506"/>
+            <wp:effectExtent l="0" t="0" r="5080" b="5715"/>
+            <wp:wrapTopAndBottom/>
             <wp:docPr id="1" name="Picture 1" descr="Table&#10;&#10;Description automatically generated"/>
             <wp:cNvGraphicFramePr>
               <a:graphicFrameLocks xmlns:a="http://schemas.openxmlformats.org/drawingml/2006/main" noChangeAspect="1"/>
@@ -508,7 +464,13 @@
                     <pic:cNvPicPr/>
                   </pic:nvPicPr>
                   <pic:blipFill>
-                    <a:blip r:embed="rId5"/>
+                    <a:blip r:embed="rId5">
+                      <a:extLst>
+                        <a:ext uri="{28A0092B-C50C-407E-A947-70E740481C1C}">
+                          <a14:useLocalDpi xmlns:a14="http://schemas.microsoft.com/office/drawing/2010/main" val="0"/>
+                        </a:ext>
+                      </a:extLst>
+                    </a:blip>
                     <a:stretch>
                       <a:fillRect/>
                     </a:stretch>
@@ -516,7 +478,7 @@
                   <pic:spPr>
                     <a:xfrm>
                       <a:off x="0" y="0"/>
-                      <a:ext cx="5048250" cy="3362325"/>
+                      <a:ext cx="3424299" cy="2280506"/>
                     </a:xfrm>
                     <a:prstGeom prst="rect">
                       <a:avLst/>
@@ -525,13 +487,46 @@
                 </pic:pic>
               </a:graphicData>
             </a:graphic>
-          </wp:inline>
+            <wp14:sizeRelH relativeFrom="margin">
+              <wp14:pctWidth>0</wp14:pctWidth>
+            </wp14:sizeRelH>
+            <wp14:sizeRelV relativeFrom="margin">
+              <wp14:pctHeight>0</wp14:pctHeight>
+            </wp14:sizeRelV>
+          </wp:anchor>
         </w:drawing>
       </w:r>
+      <w:r>
+        <w:rPr>
+          <w:rFonts w:ascii="Times New Roman" w:hAnsi="Times New Roman" w:cs="Times New Roman"/>
+          <w:sz w:val="24"/>
+          <w:szCs w:val="24"/>
+        </w:rPr>
+        <w:t xml:space="preserve">Os primeiros chips de controladores CAN surgiram em 1987, com o Intel 82526 e o </w:t>
+      </w:r>
+      <w:proofErr w:type="spellStart"/>
+      <w:r>
+        <w:rPr>
+          <w:rFonts w:ascii="Times New Roman" w:hAnsi="Times New Roman" w:cs="Times New Roman"/>
+          <w:sz w:val="24"/>
+          <w:szCs w:val="24"/>
+        </w:rPr>
+        <w:t>Phillips</w:t>
+      </w:r>
+      <w:proofErr w:type="spellEnd"/>
+      <w:r>
+        <w:rPr>
+          <w:rFonts w:ascii="Times New Roman" w:hAnsi="Times New Roman" w:cs="Times New Roman"/>
+          <w:sz w:val="24"/>
+          <w:szCs w:val="24"/>
+        </w:rPr>
+        <w:t xml:space="preserve"> 82C200.</w:t>
+      </w:r>
     </w:p>
     <w:p>
       <w:pPr>
         <w:pStyle w:val="Caption"/>
+        <w:ind w:left="720" w:firstLine="720"/>
         <w:rPr>
           <w:rFonts w:ascii="Times New Roman" w:hAnsi="Times New Roman" w:cs="Times New Roman"/>
           <w:i w:val="0"/>
@@ -621,9 +616,899 @@
       </w:r>
     </w:p>
     <w:p/>
+    <w:p>
+      <w:pPr>
+        <w:rPr>
+          <w:rFonts w:ascii="Times New Roman" w:hAnsi="Times New Roman" w:cs="Times New Roman"/>
+          <w:b/>
+          <w:bCs/>
+          <w:sz w:val="28"/>
+          <w:szCs w:val="28"/>
+        </w:rPr>
+      </w:pPr>
+      <w:r>
+        <w:rPr>
+          <w:rFonts w:ascii="Times New Roman" w:hAnsi="Times New Roman" w:cs="Times New Roman"/>
+          <w:b/>
+          <w:bCs/>
+          <w:sz w:val="28"/>
+          <w:szCs w:val="28"/>
+        </w:rPr>
+        <w:lastRenderedPageBreak/>
+        <w:t>2.2 Norma</w:t>
+      </w:r>
+      <w:r>
+        <w:rPr>
+          <w:rFonts w:ascii="Times New Roman" w:hAnsi="Times New Roman" w:cs="Times New Roman"/>
+          <w:b/>
+          <w:bCs/>
+          <w:sz w:val="28"/>
+          <w:szCs w:val="28"/>
+        </w:rPr>
+        <w:t xml:space="preserve"> ISO 11898</w:t>
+      </w:r>
+      <w:r>
+        <w:rPr>
+          <w:rFonts w:ascii="Times New Roman" w:hAnsi="Times New Roman" w:cs="Times New Roman"/>
+          <w:b/>
+          <w:bCs/>
+          <w:sz w:val="28"/>
+          <w:szCs w:val="28"/>
+        </w:rPr>
+        <w:t xml:space="preserve"> e a sua estrutura no modelo OSI</w:t>
+      </w:r>
+    </w:p>
+    <w:p>
+      <w:pPr>
+        <w:rPr>
+          <w:rFonts w:ascii="Times New Roman" w:hAnsi="Times New Roman" w:cs="Times New Roman"/>
+          <w:b/>
+          <w:bCs/>
+          <w:sz w:val="24"/>
+          <w:szCs w:val="24"/>
+        </w:rPr>
+      </w:pPr>
+    </w:p>
+    <w:p>
+      <w:pPr>
+        <w:rPr>
+          <w:rFonts w:ascii="Times New Roman" w:hAnsi="Times New Roman" w:cs="Times New Roman"/>
+          <w:sz w:val="24"/>
+          <w:szCs w:val="24"/>
+        </w:rPr>
+      </w:pPr>
+      <w:r>
+        <w:rPr>
+          <w:rFonts w:ascii="Times New Roman" w:hAnsi="Times New Roman" w:cs="Times New Roman"/>
+          <w:sz w:val="24"/>
+          <w:szCs w:val="24"/>
+        </w:rPr>
+        <w:t>O protocolo CAN é decomposto em duas camadas.</w:t>
+      </w:r>
+    </w:p>
+    <w:p>
+      <w:pPr>
+        <w:rPr>
+          <w:rFonts w:ascii="Times New Roman" w:hAnsi="Times New Roman" w:cs="Times New Roman"/>
+          <w:sz w:val="24"/>
+          <w:szCs w:val="24"/>
+        </w:rPr>
+      </w:pPr>
+      <w:r>
+        <w:rPr>
+          <w:rFonts w:ascii="Times New Roman" w:hAnsi="Times New Roman" w:cs="Times New Roman"/>
+          <w:sz w:val="24"/>
+          <w:szCs w:val="24"/>
+        </w:rPr>
+        <w:t>No caso de uma CAN de alta velocidade (</w:t>
+      </w:r>
+      <w:proofErr w:type="spellStart"/>
+      <w:r>
+        <w:rPr>
+          <w:rFonts w:ascii="Times New Roman" w:hAnsi="Times New Roman" w:cs="Times New Roman"/>
+          <w:sz w:val="24"/>
+          <w:szCs w:val="24"/>
+        </w:rPr>
+        <w:t>high</w:t>
+      </w:r>
+      <w:proofErr w:type="spellEnd"/>
+      <w:r>
+        <w:rPr>
+          <w:rFonts w:ascii="Times New Roman" w:hAnsi="Times New Roman" w:cs="Times New Roman"/>
+          <w:sz w:val="24"/>
+          <w:szCs w:val="24"/>
+        </w:rPr>
+        <w:t xml:space="preserve"> speed CAN), a norma</w:t>
+      </w:r>
+      <w:r>
+        <w:rPr>
+          <w:rFonts w:ascii="Times New Roman" w:hAnsi="Times New Roman" w:cs="Times New Roman"/>
+          <w:b/>
+          <w:bCs/>
+          <w:sz w:val="28"/>
+          <w:szCs w:val="28"/>
+        </w:rPr>
+        <w:t xml:space="preserve"> </w:t>
+      </w:r>
+      <w:r>
+        <w:rPr>
+          <w:rFonts w:ascii="Times New Roman" w:hAnsi="Times New Roman" w:cs="Times New Roman"/>
+          <w:sz w:val="24"/>
+          <w:szCs w:val="24"/>
+        </w:rPr>
+        <w:t>ISO 11898</w:t>
+      </w:r>
+      <w:r>
+        <w:rPr>
+          <w:rFonts w:ascii="Times New Roman" w:hAnsi="Times New Roman" w:cs="Times New Roman"/>
+          <w:sz w:val="24"/>
+          <w:szCs w:val="24"/>
+        </w:rPr>
+        <w:t xml:space="preserve">-1 descreve a camada de ligação de dados, enquanto que a </w:t>
+      </w:r>
+      <w:r>
+        <w:rPr>
+          <w:rFonts w:ascii="Times New Roman" w:hAnsi="Times New Roman" w:cs="Times New Roman"/>
+          <w:sz w:val="24"/>
+          <w:szCs w:val="24"/>
+        </w:rPr>
+        <w:t>ISO 11898</w:t>
+      </w:r>
+      <w:r>
+        <w:rPr>
+          <w:rFonts w:ascii="Times New Roman" w:hAnsi="Times New Roman" w:cs="Times New Roman"/>
+          <w:sz w:val="24"/>
+          <w:szCs w:val="24"/>
+        </w:rPr>
+        <w:t>-2 está envolvida na camada física.</w:t>
+      </w:r>
+    </w:p>
+    <w:p>
+      <w:pPr>
+        <w:rPr>
+          <w:rFonts w:ascii="Times New Roman" w:hAnsi="Times New Roman" w:cs="Times New Roman"/>
+          <w:sz w:val="24"/>
+          <w:szCs w:val="24"/>
+        </w:rPr>
+      </w:pPr>
+      <w:r>
+        <w:rPr>
+          <w:rFonts w:ascii="Times New Roman" w:hAnsi="Times New Roman" w:cs="Times New Roman"/>
+          <w:sz w:val="24"/>
+          <w:szCs w:val="24"/>
+        </w:rPr>
+        <w:t>A camada física do CAN bus define coisas como, os tipos de cabo utilizados, os níveis de sinais elétricos ou os requisitos de cada nó.</w:t>
+      </w:r>
+    </w:p>
+    <w:p>
+      <w:pPr>
+        <w:rPr>
+          <w:rFonts w:ascii="Times New Roman" w:hAnsi="Times New Roman" w:cs="Times New Roman"/>
+          <w:sz w:val="24"/>
+          <w:szCs w:val="24"/>
+        </w:rPr>
+      </w:pPr>
+      <w:r>
+        <w:rPr>
+          <w:rFonts w:ascii="Times New Roman" w:hAnsi="Times New Roman" w:cs="Times New Roman"/>
+          <w:sz w:val="24"/>
+          <w:szCs w:val="24"/>
+        </w:rPr>
+        <w:t>Já a camada de ligação a dados dedica-se a métricas como:</w:t>
+      </w:r>
+    </w:p>
+    <w:p>
+      <w:pPr>
+        <w:pStyle w:val="ListParagraph"/>
+        <w:numPr>
+          <w:ilvl w:val="0"/>
+          <w:numId w:val="3"/>
+        </w:numPr>
+        <w:rPr>
+          <w:rFonts w:ascii="Times New Roman" w:hAnsi="Times New Roman" w:cs="Times New Roman"/>
+          <w:sz w:val="24"/>
+          <w:szCs w:val="24"/>
+        </w:rPr>
+      </w:pPr>
+      <w:r>
+        <w:rPr>
+          <w:rFonts w:ascii="Times New Roman" w:hAnsi="Times New Roman" w:cs="Times New Roman"/>
+          <w:sz w:val="24"/>
+          <w:szCs w:val="24"/>
+        </w:rPr>
+        <w:t>Baud rate</w:t>
+      </w:r>
+      <w:r>
+        <w:rPr>
+          <w:rFonts w:ascii="Times New Roman" w:hAnsi="Times New Roman" w:cs="Times New Roman"/>
+          <w:sz w:val="24"/>
+          <w:szCs w:val="24"/>
+        </w:rPr>
+        <w:t>:</w:t>
+      </w:r>
+      <w:r>
+        <w:rPr>
+          <w:rFonts w:ascii="Times New Roman" w:hAnsi="Times New Roman" w:cs="Times New Roman"/>
+          <w:sz w:val="24"/>
+          <w:szCs w:val="24"/>
+        </w:rPr>
+        <w:t xml:space="preserve"> </w:t>
+      </w:r>
+    </w:p>
+    <w:p>
+      <w:pPr>
+        <w:pStyle w:val="ListParagraph"/>
+        <w:numPr>
+          <w:ilvl w:val="1"/>
+          <w:numId w:val="3"/>
+        </w:numPr>
+        <w:rPr>
+          <w:rFonts w:ascii="Times New Roman" w:hAnsi="Times New Roman" w:cs="Times New Roman"/>
+          <w:sz w:val="24"/>
+          <w:szCs w:val="24"/>
+        </w:rPr>
+      </w:pPr>
+      <w:r>
+        <w:rPr>
+          <w:rFonts w:ascii="Times New Roman" w:hAnsi="Times New Roman" w:cs="Times New Roman"/>
+          <w:sz w:val="24"/>
+          <w:szCs w:val="24"/>
+        </w:rPr>
+        <w:t>Consiste na velocidade à qual a informação é transferida para um determinado canal de comunicação;</w:t>
+      </w:r>
+    </w:p>
+    <w:p>
+      <w:pPr>
+        <w:pStyle w:val="ListParagraph"/>
+        <w:numPr>
+          <w:ilvl w:val="1"/>
+          <w:numId w:val="3"/>
+        </w:numPr>
+        <w:rPr>
+          <w:rFonts w:ascii="Times New Roman" w:hAnsi="Times New Roman" w:cs="Times New Roman"/>
+          <w:sz w:val="24"/>
+          <w:szCs w:val="24"/>
+        </w:rPr>
+      </w:pPr>
+      <w:r>
+        <w:rPr>
+          <w:rFonts w:ascii="Times New Roman" w:hAnsi="Times New Roman" w:cs="Times New Roman"/>
+          <w:sz w:val="24"/>
+          <w:szCs w:val="24"/>
+        </w:rPr>
+        <w:t>O</w:t>
+      </w:r>
+      <w:r>
+        <w:rPr>
+          <w:rFonts w:ascii="Times New Roman" w:hAnsi="Times New Roman" w:cs="Times New Roman"/>
+          <w:sz w:val="24"/>
+          <w:szCs w:val="24"/>
+        </w:rPr>
+        <w:t xml:space="preserve">s </w:t>
+      </w:r>
+      <w:proofErr w:type="gramStart"/>
+      <w:r>
+        <w:rPr>
+          <w:rFonts w:ascii="Times New Roman" w:hAnsi="Times New Roman" w:cs="Times New Roman"/>
+          <w:sz w:val="24"/>
+          <w:szCs w:val="24"/>
+        </w:rPr>
+        <w:t>nós têm</w:t>
+      </w:r>
+      <w:proofErr w:type="gramEnd"/>
+      <w:r>
+        <w:rPr>
+          <w:rFonts w:ascii="Times New Roman" w:hAnsi="Times New Roman" w:cs="Times New Roman"/>
+          <w:sz w:val="24"/>
+          <w:szCs w:val="24"/>
+        </w:rPr>
+        <w:t xml:space="preserve"> de estar conectados através de um </w:t>
+      </w:r>
+      <w:proofErr w:type="spellStart"/>
+      <w:r>
+        <w:rPr>
+          <w:rFonts w:ascii="Times New Roman" w:hAnsi="Times New Roman" w:cs="Times New Roman"/>
+          <w:sz w:val="24"/>
+          <w:szCs w:val="24"/>
+        </w:rPr>
+        <w:t>two-wired</w:t>
+      </w:r>
+      <w:proofErr w:type="spellEnd"/>
+      <w:r>
+        <w:rPr>
+          <w:rFonts w:ascii="Times New Roman" w:hAnsi="Times New Roman" w:cs="Times New Roman"/>
+          <w:sz w:val="24"/>
+          <w:szCs w:val="24"/>
+        </w:rPr>
+        <w:t xml:space="preserve"> bus com baud rates até 1 Mbit/s (CAN clássico) ou até 5 Mbit/s (CAN FD)</w:t>
+      </w:r>
+      <w:r>
+        <w:rPr>
+          <w:rFonts w:ascii="Times New Roman" w:hAnsi="Times New Roman" w:cs="Times New Roman"/>
+          <w:sz w:val="24"/>
+          <w:szCs w:val="24"/>
+        </w:rPr>
+        <w:t>.</w:t>
+      </w:r>
+    </w:p>
+    <w:p>
+      <w:pPr>
+        <w:pStyle w:val="ListParagraph"/>
+        <w:numPr>
+          <w:ilvl w:val="0"/>
+          <w:numId w:val="3"/>
+        </w:numPr>
+        <w:rPr>
+          <w:rFonts w:ascii="Times New Roman" w:hAnsi="Times New Roman" w:cs="Times New Roman"/>
+          <w:sz w:val="24"/>
+          <w:szCs w:val="24"/>
+        </w:rPr>
+      </w:pPr>
+      <w:r>
+        <w:rPr>
+          <w:rFonts w:ascii="Times New Roman" w:hAnsi="Times New Roman" w:cs="Times New Roman"/>
+          <w:sz w:val="24"/>
+          <w:szCs w:val="24"/>
+        </w:rPr>
+        <w:t>Comprimento de cabo:</w:t>
+      </w:r>
+    </w:p>
+    <w:p>
+      <w:pPr>
+        <w:pStyle w:val="ListParagraph"/>
+        <w:numPr>
+          <w:ilvl w:val="1"/>
+          <w:numId w:val="3"/>
+        </w:numPr>
+        <w:rPr>
+          <w:rFonts w:ascii="Times New Roman" w:hAnsi="Times New Roman" w:cs="Times New Roman"/>
+          <w:sz w:val="24"/>
+          <w:szCs w:val="24"/>
+        </w:rPr>
+      </w:pPr>
+      <w:r>
+        <w:rPr>
+          <w:rFonts w:ascii="Times New Roman" w:hAnsi="Times New Roman" w:cs="Times New Roman"/>
+          <w:sz w:val="24"/>
+          <w:szCs w:val="24"/>
+        </w:rPr>
+        <w:t xml:space="preserve">O comprimento máximo de cabos CAN deve estar </w:t>
+      </w:r>
+      <w:r>
+        <w:rPr>
+          <w:rFonts w:ascii="Times New Roman" w:hAnsi="Times New Roman" w:cs="Times New Roman"/>
+          <w:sz w:val="24"/>
+          <w:szCs w:val="24"/>
+        </w:rPr>
+        <w:t>compreendido</w:t>
+      </w:r>
+      <w:r>
+        <w:rPr>
+          <w:rFonts w:ascii="Times New Roman" w:hAnsi="Times New Roman" w:cs="Times New Roman"/>
+          <w:sz w:val="24"/>
+          <w:szCs w:val="24"/>
+        </w:rPr>
+        <w:t xml:space="preserve"> entre </w:t>
+      </w:r>
+      <w:r>
+        <w:rPr>
+          <w:rFonts w:ascii="Times New Roman" w:hAnsi="Times New Roman" w:cs="Times New Roman"/>
+          <w:sz w:val="24"/>
+          <w:szCs w:val="24"/>
+        </w:rPr>
+        <w:t xml:space="preserve">500m (125 </w:t>
+      </w:r>
+      <w:proofErr w:type="spellStart"/>
+      <w:r>
+        <w:rPr>
+          <w:rFonts w:ascii="Times New Roman" w:hAnsi="Times New Roman" w:cs="Times New Roman"/>
+          <w:sz w:val="24"/>
+          <w:szCs w:val="24"/>
+        </w:rPr>
+        <w:t>kbit</w:t>
+      </w:r>
+      <w:proofErr w:type="spellEnd"/>
+      <w:r>
+        <w:rPr>
+          <w:rFonts w:ascii="Times New Roman" w:hAnsi="Times New Roman" w:cs="Times New Roman"/>
+          <w:sz w:val="24"/>
+          <w:szCs w:val="24"/>
+        </w:rPr>
+        <w:t>/s) e 40 metros (1 Mbit/s).</w:t>
+      </w:r>
+    </w:p>
+    <w:p>
+      <w:pPr>
+        <w:pStyle w:val="ListParagraph"/>
+        <w:numPr>
+          <w:ilvl w:val="0"/>
+          <w:numId w:val="3"/>
+        </w:numPr>
+        <w:rPr>
+          <w:rFonts w:ascii="Times New Roman" w:hAnsi="Times New Roman" w:cs="Times New Roman"/>
+          <w:sz w:val="24"/>
+          <w:szCs w:val="24"/>
+        </w:rPr>
+      </w:pPr>
+      <w:r>
+        <w:rPr>
+          <w:rFonts w:ascii="Times New Roman" w:hAnsi="Times New Roman" w:cs="Times New Roman"/>
+          <w:sz w:val="24"/>
+          <w:szCs w:val="24"/>
+        </w:rPr>
+        <w:t>Término:</w:t>
+      </w:r>
+    </w:p>
+    <w:p>
+      <w:pPr>
+        <w:pStyle w:val="ListParagraph"/>
+        <w:numPr>
+          <w:ilvl w:val="1"/>
+          <w:numId w:val="3"/>
+        </w:numPr>
+        <w:rPr>
+          <w:rFonts w:ascii="Times New Roman" w:hAnsi="Times New Roman" w:cs="Times New Roman"/>
+          <w:sz w:val="24"/>
+          <w:szCs w:val="24"/>
+        </w:rPr>
+      </w:pPr>
+      <w:r>
+        <w:rPr>
+          <w:rFonts w:ascii="Times New Roman" w:hAnsi="Times New Roman" w:cs="Times New Roman"/>
+          <w:sz w:val="24"/>
+          <w:szCs w:val="24"/>
+        </w:rPr>
+        <w:t>O CAN bus deve terminar com</w:t>
+      </w:r>
+      <w:r>
+        <w:rPr>
+          <w:rFonts w:ascii="Times New Roman" w:hAnsi="Times New Roman" w:cs="Times New Roman"/>
+          <w:sz w:val="24"/>
+          <w:szCs w:val="24"/>
+        </w:rPr>
+        <w:t xml:space="preserve"> uma resistência de 120</w:t>
+      </w:r>
+      <w:r>
+        <w:rPr>
+          <w:rFonts w:ascii="Times New Roman" w:hAnsi="Times New Roman" w:cs="Times New Roman"/>
+          <w:color w:val="1A1A1A"/>
+          <w:sz w:val="24"/>
+          <w:szCs w:val="24"/>
+          <w:shd w:val="clear" w:color="auto" w:fill="FFFFFF"/>
+        </w:rPr>
+        <w:t>Ω</w:t>
+      </w:r>
+      <w:r>
+        <w:rPr>
+          <w:rFonts w:ascii="Times New Roman" w:hAnsi="Times New Roman" w:cs="Times New Roman"/>
+          <w:color w:val="1A1A1A"/>
+          <w:sz w:val="24"/>
+          <w:szCs w:val="24"/>
+          <w:shd w:val="clear" w:color="auto" w:fill="FFFFFF"/>
+        </w:rPr>
+        <w:t xml:space="preserve"> (Ohm) em cada saída.</w:t>
+      </w:r>
+    </w:p>
+    <w:p>
+      <w:pPr>
+        <w:pStyle w:val="ListParagraph"/>
+        <w:rPr>
+          <w:rFonts w:ascii="Times New Roman" w:hAnsi="Times New Roman" w:cs="Times New Roman"/>
+          <w:sz w:val="24"/>
+          <w:szCs w:val="24"/>
+        </w:rPr>
+      </w:pPr>
+    </w:p>
+    <w:p>
+      <w:pPr>
+        <w:pStyle w:val="ListParagraph"/>
+        <w:rPr>
+          <w:rFonts w:ascii="Times New Roman" w:hAnsi="Times New Roman" w:cs="Times New Roman"/>
+          <w:sz w:val="24"/>
+          <w:szCs w:val="24"/>
+        </w:rPr>
+      </w:pPr>
+      <w:r>
+        <w:rPr>
+          <w:noProof/>
+        </w:rPr>
+        <mc:AlternateContent>
+          <mc:Choice Requires="wps">
+            <w:drawing>
+              <wp:anchor distT="0" distB="0" distL="114300" distR="114300" simplePos="0" relativeHeight="251661312" behindDoc="0" locked="0" layoutInCell="1" allowOverlap="1" wp14:anchorId="41391B70" wp14:editId="11BBC5F8">
+                <wp:simplePos x="0" y="0"/>
+                <wp:positionH relativeFrom="column">
+                  <wp:posOffset>834390</wp:posOffset>
+                </wp:positionH>
+                <wp:positionV relativeFrom="paragraph">
+                  <wp:posOffset>2651125</wp:posOffset>
+                </wp:positionV>
+                <wp:extent cx="4118610" cy="635"/>
+                <wp:effectExtent l="0" t="0" r="0" b="0"/>
+                <wp:wrapTopAndBottom/>
+                <wp:docPr id="3" name="Text Box 3"/>
+                <wp:cNvGraphicFramePr/>
+                <a:graphic xmlns:a="http://schemas.openxmlformats.org/drawingml/2006/main">
+                  <a:graphicData uri="http://schemas.microsoft.com/office/word/2010/wordprocessingShape">
+                    <wps:wsp>
+                      <wps:cNvSpPr txBox="1"/>
+                      <wps:spPr>
+                        <a:xfrm>
+                          <a:off x="0" y="0"/>
+                          <a:ext cx="4118610" cy="635"/>
+                        </a:xfrm>
+                        <a:prstGeom prst="rect">
+                          <a:avLst/>
+                        </a:prstGeom>
+                        <a:solidFill>
+                          <a:prstClr val="white"/>
+                        </a:solidFill>
+                        <a:ln>
+                          <a:noFill/>
+                        </a:ln>
+                      </wps:spPr>
+                      <wps:txbx>
+                        <w:txbxContent>
+                          <w:p>
+                            <w:pPr>
+                              <w:pStyle w:val="Caption"/>
+                              <w:rPr>
+                                <w:rFonts w:ascii="Times New Roman" w:hAnsi="Times New Roman" w:cs="Times New Roman"/>
+                                <w:i w:val="0"/>
+                                <w:iCs w:val="0"/>
+                                <w:noProof/>
+                                <w:color w:val="auto"/>
+                                <w:sz w:val="22"/>
+                                <w:szCs w:val="22"/>
+                              </w:rPr>
+                            </w:pPr>
+                            <w:r>
+                              <w:rPr>
+                                <w:rFonts w:ascii="Times New Roman" w:hAnsi="Times New Roman" w:cs="Times New Roman"/>
+                                <w:i w:val="0"/>
+                                <w:iCs w:val="0"/>
+                                <w:color w:val="auto"/>
+                                <w:sz w:val="22"/>
+                                <w:szCs w:val="22"/>
+                              </w:rPr>
+                              <w:t>Figura 1 – Aplicação das normas ISO 1</w:t>
+                            </w:r>
+                            <w:r>
+                              <w:rPr>
+                                <w:rFonts w:ascii="Times New Roman" w:hAnsi="Times New Roman" w:cs="Times New Roman"/>
+                                <w:i w:val="0"/>
+                                <w:iCs w:val="0"/>
+                                <w:color w:val="auto"/>
+                                <w:sz w:val="22"/>
+                                <w:szCs w:val="22"/>
+                              </w:rPr>
+                              <w:t xml:space="preserve">1898-1 e </w:t>
+                            </w:r>
+                            <w:r>
+                              <w:rPr>
+                                <w:rFonts w:ascii="Times New Roman" w:hAnsi="Times New Roman" w:cs="Times New Roman"/>
+                                <w:i w:val="0"/>
+                                <w:iCs w:val="0"/>
+                                <w:color w:val="auto"/>
+                                <w:sz w:val="22"/>
+                                <w:szCs w:val="22"/>
+                              </w:rPr>
+                              <w:t>ISO 1</w:t>
+                            </w:r>
+                            <w:r>
+                              <w:rPr>
+                                <w:rFonts w:ascii="Times New Roman" w:hAnsi="Times New Roman" w:cs="Times New Roman"/>
+                                <w:i w:val="0"/>
+                                <w:iCs w:val="0"/>
+                                <w:color w:val="auto"/>
+                                <w:sz w:val="22"/>
+                                <w:szCs w:val="22"/>
+                              </w:rPr>
+                              <w:t>1898-</w:t>
+                            </w:r>
+                            <w:r>
+                              <w:rPr>
+                                <w:rFonts w:ascii="Times New Roman" w:hAnsi="Times New Roman" w:cs="Times New Roman"/>
+                                <w:i w:val="0"/>
+                                <w:iCs w:val="0"/>
+                                <w:color w:val="auto"/>
+                                <w:sz w:val="22"/>
+                                <w:szCs w:val="22"/>
+                              </w:rPr>
+                              <w:t>2 no modelo OSI.</w:t>
+                            </w:r>
+                          </w:p>
+                        </w:txbxContent>
+                      </wps:txbx>
+                      <wps:bodyPr rot="0" spcFirstLastPara="0" vertOverflow="overflow" horzOverflow="overflow" vert="horz" wrap="square" lIns="0" tIns="0" rIns="0" bIns="0" numCol="1" spcCol="0" rtlCol="0" fromWordArt="0" anchor="t" anchorCtr="0" forceAA="0" compatLnSpc="1">
+                        <a:prstTxWarp prst="textNoShape">
+                          <a:avLst/>
+                        </a:prstTxWarp>
+                        <a:spAutoFit/>
+                      </wps:bodyPr>
+                    </wps:wsp>
+                  </a:graphicData>
+                </a:graphic>
+              </wp:anchor>
+            </w:drawing>
+          </mc:Choice>
+          <mc:Fallback>
+            <w:pict>
+              <v:shapetype w14:anchorId="41391B70" id="_x0000_t202" coordsize="21600,21600" o:spt="202" path="m,l,21600r21600,l21600,xe">
+                <v:stroke joinstyle="miter"/>
+                <v:path gradientshapeok="t" o:connecttype="rect"/>
+              </v:shapetype>
+              <v:shape id="Text Box 3" o:spid="_x0000_s1026" type="#_x0000_t202" style="position:absolute;left:0;text-align:left;margin-left:65.7pt;margin-top:208.75pt;width:324.3pt;height:.05pt;z-index:251661312;visibility:visible;mso-wrap-style:square;mso-wrap-distance-left:9pt;mso-wrap-distance-top:0;mso-wrap-distance-right:9pt;mso-wrap-distance-bottom:0;mso-position-horizontal:absolute;mso-position-horizontal-relative:text;mso-position-vertical:absolute;mso-position-vertical-relative:text;v-text-anchor:top" o:gfxdata="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" stroked="f">
+                <v:textbox style="mso-fit-shape-to-text:t" inset="0,0,0,0">
+                  <w:txbxContent>
+                    <w:p>
+                      <w:pPr>
+                        <w:pStyle w:val="Caption"/>
+                        <w:rPr>
+                          <w:rFonts w:ascii="Times New Roman" w:hAnsi="Times New Roman" w:cs="Times New Roman"/>
+                          <w:i w:val="0"/>
+                          <w:iCs w:val="0"/>
+                          <w:noProof/>
+                          <w:color w:val="auto"/>
+                          <w:sz w:val="22"/>
+                          <w:szCs w:val="22"/>
+                        </w:rPr>
+                      </w:pPr>
+                      <w:r>
+                        <w:rPr>
+                          <w:rFonts w:ascii="Times New Roman" w:hAnsi="Times New Roman" w:cs="Times New Roman"/>
+                          <w:i w:val="0"/>
+                          <w:iCs w:val="0"/>
+                          <w:color w:val="auto"/>
+                          <w:sz w:val="22"/>
+                          <w:szCs w:val="22"/>
+                        </w:rPr>
+                        <w:t>Figura 1 – Aplicação das normas ISO 1</w:t>
+                      </w:r>
+                      <w:r>
+                        <w:rPr>
+                          <w:rFonts w:ascii="Times New Roman" w:hAnsi="Times New Roman" w:cs="Times New Roman"/>
+                          <w:i w:val="0"/>
+                          <w:iCs w:val="0"/>
+                          <w:color w:val="auto"/>
+                          <w:sz w:val="22"/>
+                          <w:szCs w:val="22"/>
+                        </w:rPr>
+                        <w:t xml:space="preserve">1898-1 e </w:t>
+                      </w:r>
+                      <w:r>
+                        <w:rPr>
+                          <w:rFonts w:ascii="Times New Roman" w:hAnsi="Times New Roman" w:cs="Times New Roman"/>
+                          <w:i w:val="0"/>
+                          <w:iCs w:val="0"/>
+                          <w:color w:val="auto"/>
+                          <w:sz w:val="22"/>
+                          <w:szCs w:val="22"/>
+                        </w:rPr>
+                        <w:t>ISO 1</w:t>
+                      </w:r>
+                      <w:r>
+                        <w:rPr>
+                          <w:rFonts w:ascii="Times New Roman" w:hAnsi="Times New Roman" w:cs="Times New Roman"/>
+                          <w:i w:val="0"/>
+                          <w:iCs w:val="0"/>
+                          <w:color w:val="auto"/>
+                          <w:sz w:val="22"/>
+                          <w:szCs w:val="22"/>
+                        </w:rPr>
+                        <w:t>1898-</w:t>
+                      </w:r>
+                      <w:r>
+                        <w:rPr>
+                          <w:rFonts w:ascii="Times New Roman" w:hAnsi="Times New Roman" w:cs="Times New Roman"/>
+                          <w:i w:val="0"/>
+                          <w:iCs w:val="0"/>
+                          <w:color w:val="auto"/>
+                          <w:sz w:val="22"/>
+                          <w:szCs w:val="22"/>
+                        </w:rPr>
+                        <w:t>2 no modelo OSI.</w:t>
+                      </w:r>
+                    </w:p>
+                  </w:txbxContent>
+                </v:textbox>
+                <w10:wrap type="topAndBottom"/>
+              </v:shape>
+            </w:pict>
+          </mc:Fallback>
+        </mc:AlternateContent>
+      </w:r>
+      <w:r>
+        <w:rPr>
+          <w:noProof/>
+        </w:rPr>
+        <w:drawing>
+          <wp:anchor distT="0" distB="0" distL="114300" distR="114300" simplePos="0" relativeHeight="251659264" behindDoc="0" locked="0" layoutInCell="1" allowOverlap="1" wp14:anchorId="5E377596" wp14:editId="6B8509B0">
+            <wp:simplePos x="0" y="0"/>
+            <wp:positionH relativeFrom="column">
+              <wp:posOffset>834722</wp:posOffset>
+            </wp:positionH>
+            <wp:positionV relativeFrom="paragraph">
+              <wp:posOffset>440110</wp:posOffset>
+            </wp:positionV>
+            <wp:extent cx="4118610" cy="2153920"/>
+            <wp:effectExtent l="0" t="0" r="0" b="0"/>
+            <wp:wrapTopAndBottom/>
+            <wp:docPr id="2" name="Picture 2" descr="Table&#10;&#10;Description automatically generated with medium confidence"/>
+            <wp:cNvGraphicFramePr>
+              <a:graphicFrameLocks xmlns:a="http://schemas.openxmlformats.org/drawingml/2006/main" noChangeAspect="1"/>
+            </wp:cNvGraphicFramePr>
+            <a:graphic xmlns:a="http://schemas.openxmlformats.org/drawingml/2006/main">
+              <a:graphicData uri="http://schemas.openxmlformats.org/drawingml/2006/picture">
+                <pic:pic xmlns:pic="http://schemas.openxmlformats.org/drawingml/2006/picture">
+                  <pic:nvPicPr>
+                    <pic:cNvPr id="2" name="Picture 2" descr="Table&#10;&#10;Description automatically generated with medium confidence"/>
+                    <pic:cNvPicPr/>
+                  </pic:nvPicPr>
+                  <pic:blipFill>
+                    <a:blip r:embed="rId6" cstate="print">
+                      <a:extLst>
+                        <a:ext uri="{28A0092B-C50C-407E-A947-70E740481C1C}">
+                          <a14:useLocalDpi xmlns:a14="http://schemas.microsoft.com/office/drawing/2010/main" val="0"/>
+                        </a:ext>
+                      </a:extLst>
+                    </a:blip>
+                    <a:stretch>
+                      <a:fillRect/>
+                    </a:stretch>
+                  </pic:blipFill>
+                  <pic:spPr>
+                    <a:xfrm>
+                      <a:off x="0" y="0"/>
+                      <a:ext cx="4118610" cy="2153920"/>
+                    </a:xfrm>
+                    <a:prstGeom prst="rect">
+                      <a:avLst/>
+                    </a:prstGeom>
+                  </pic:spPr>
+                </pic:pic>
+              </a:graphicData>
+            </a:graphic>
+            <wp14:sizeRelH relativeFrom="margin">
+              <wp14:pctWidth>0</wp14:pctWidth>
+            </wp14:sizeRelH>
+            <wp14:sizeRelV relativeFrom="margin">
+              <wp14:pctHeight>0</wp14:pctHeight>
+            </wp14:sizeRelV>
+          </wp:anchor>
+        </w:drawing>
+      </w:r>
+    </w:p>
+    <w:p/>
+    <w:p/>
+    <w:p>
+      <w:r>
+        <w:lastRenderedPageBreak/>
+        <w:t xml:space="preserve">Uma ligação </w:t>
+      </w:r>
+      <w:proofErr w:type="spellStart"/>
+      <w:r>
+        <w:t>Low</w:t>
+      </w:r>
+      <w:proofErr w:type="spellEnd"/>
+      <w:r>
+        <w:t xml:space="preserve"> Speed CAN, também chamada de </w:t>
+      </w:r>
+      <w:proofErr w:type="spellStart"/>
+      <w:r>
+        <w:t>Fault</w:t>
+      </w:r>
+      <w:proofErr w:type="spellEnd"/>
+      <w:r>
+        <w:t xml:space="preserve"> </w:t>
+      </w:r>
+      <w:proofErr w:type="spellStart"/>
+      <w:r>
+        <w:t>Tolerant</w:t>
+      </w:r>
+      <w:proofErr w:type="spellEnd"/>
+      <w:r>
+        <w:t xml:space="preserve"> CAN, permite Baud rates e Bit rates que oscilam entre 40Kbit/s e 125 </w:t>
+      </w:r>
+      <w:proofErr w:type="spellStart"/>
+      <w:r>
+        <w:t>Kbit</w:t>
+      </w:r>
+      <w:proofErr w:type="spellEnd"/>
+      <w:r>
+        <w:t>/s. Esta ligação é utilizada de modo à comunicação CAN bus continuar em caso de problemas técnicos com os cabos nas linhas CAN bus</w:t>
+      </w:r>
+      <w:r>
+        <w:t>, uma vez que funciona em redes assíncronas onde a mesma é terminada em cada nó.</w:t>
+      </w:r>
+      <w:r>
+        <w:t xml:space="preserve"> </w:t>
+      </w:r>
+    </w:p>
+    <w:p>
+      <w:r>
+        <w:t xml:space="preserve">Cada dispositivo </w:t>
+      </w:r>
+      <w:proofErr w:type="spellStart"/>
+      <w:r>
+        <w:t>Low</w:t>
+      </w:r>
+      <w:proofErr w:type="spellEnd"/>
+      <w:r>
+        <w:t xml:space="preserve"> Speed CAN tem o se</w:t>
+      </w:r>
+      <w:r>
+        <w:t xml:space="preserve">u próprio término, não necessitando de ter uma resistência associada. Se se conectar um dispositivo </w:t>
+      </w:r>
+      <w:proofErr w:type="spellStart"/>
+      <w:r>
+        <w:t>High</w:t>
+      </w:r>
+      <w:proofErr w:type="spellEnd"/>
+      <w:r>
+        <w:t xml:space="preserve"> Speed num de </w:t>
+      </w:r>
+      <w:proofErr w:type="spellStart"/>
+      <w:r>
+        <w:t>Low</w:t>
+      </w:r>
+      <w:proofErr w:type="spellEnd"/>
+      <w:r>
+        <w:t xml:space="preserve"> Speed e se todos os </w:t>
+      </w:r>
+      <w:proofErr w:type="gramStart"/>
+      <w:r>
+        <w:t>nós tiverem</w:t>
+      </w:r>
+      <w:proofErr w:type="gramEnd"/>
+      <w:r>
+        <w:t xml:space="preserve"> o mesmo Baud rate, o primeiro vai gerar erros de </w:t>
+      </w:r>
+      <w:proofErr w:type="spellStart"/>
+      <w:r>
+        <w:t>frames</w:t>
+      </w:r>
+      <w:proofErr w:type="spellEnd"/>
+      <w:r>
+        <w:t xml:space="preserve"> até se se conectar uma resistência de 120 </w:t>
+      </w:r>
+      <w:r>
+        <w:rPr>
+          <w:rFonts w:ascii="Times New Roman" w:hAnsi="Times New Roman" w:cs="Times New Roman"/>
+          <w:color w:val="1A1A1A"/>
+          <w:sz w:val="24"/>
+          <w:szCs w:val="24"/>
+          <w:shd w:val="clear" w:color="auto" w:fill="FFFFFF"/>
+        </w:rPr>
+        <w:t>Ω</w:t>
+      </w:r>
+      <w:r>
+        <w:rPr>
+          <w:rFonts w:ascii="Times New Roman" w:hAnsi="Times New Roman" w:cs="Times New Roman"/>
+          <w:color w:val="1A1A1A"/>
+          <w:sz w:val="24"/>
+          <w:szCs w:val="24"/>
+          <w:shd w:val="clear" w:color="auto" w:fill="FFFFFF"/>
+        </w:rPr>
+        <w:t xml:space="preserve">. </w:t>
+      </w:r>
+    </w:p>
+    <w:p>
+      <w:pPr>
+        <w:rPr>
+          <w:sz w:val="24"/>
+          <w:szCs w:val="24"/>
+        </w:rPr>
+      </w:pPr>
+    </w:p>
     <w:p/>
     <w:p/>
     <w:p/>
+    <w:p/>
+    <w:p/>
+    <w:p/>
+    <w:p/>
+    <w:p/>
     <w:p>
       <w:r>
         <w:t>Bibliografia</w:t>
@@ -635,7 +1520,12 @@
       </w:r>
     </w:p>
     <w:p>
-      <w:hyperlink r:id="rId6" w:history="1">
+      <w:pPr>
+        <w:rPr>
+          <w:rStyle w:val="Hyperlink"/>
+        </w:rPr>
+      </w:pPr>
+      <w:hyperlink r:id="rId7" w:anchor=":~:text=The%20idea%20of%20Controller%20Area,them%20to%20add%20additional%20functionality" w:history="1">
         <w:r>
           <w:rPr>
             <w:rStyle w:val="Hyperlink"/>
@@ -645,7 +1535,46 @@
       </w:hyperlink>
     </w:p>
     <w:p>
-      <w:hyperlink r:id="rId7" w:history="1">
+      <w:r>
+        <w:rPr>
+          <w:rStyle w:val="Hyperlink"/>
+          <w:color w:val="auto"/>
+          <w:u w:val="none"/>
+        </w:rPr>
+        <w:t xml:space="preserve">Normas </w:t>
+      </w:r>
+      <w:r>
+        <w:rPr>
+          <w:rFonts w:ascii="Times New Roman" w:hAnsi="Times New Roman" w:cs="Times New Roman"/>
+        </w:rPr>
+        <w:t>ISO 11898-1</w:t>
+      </w:r>
+      <w:r>
+        <w:rPr>
+          <w:rFonts w:ascii="Times New Roman" w:hAnsi="Times New Roman" w:cs="Times New Roman"/>
+        </w:rPr>
+        <w:t xml:space="preserve"> e </w:t>
+      </w:r>
+      <w:r>
+        <w:rPr>
+          <w:rFonts w:ascii="Times New Roman" w:hAnsi="Times New Roman" w:cs="Times New Roman"/>
+        </w:rPr>
+        <w:t>ISO 11898-</w:t>
+      </w:r>
+      <w:r>
+        <w:rPr>
+          <w:rFonts w:ascii="Times New Roman" w:hAnsi="Times New Roman" w:cs="Times New Roman"/>
+        </w:rPr>
+        <w:t>2</w:t>
+      </w:r>
+    </w:p>
+    <w:p>
+      <w:pPr>
+        <w:rPr>
+          <w:rStyle w:val="Hyperlink"/>
+        </w:rPr>
+      </w:pPr>
+      <w:hyperlink r:id="rId8" w:history="1">
         <w:r>
           <w:rPr>
             <w:rStyle w:val="Hyperlink"/>
@@ -654,13 +1583,36 @@
         </w:r>
       </w:hyperlink>
     </w:p>
+    <w:p>
+      <w:hyperlink r:id="rId9" w:history="1">
+        <w:r>
+          <w:rPr>
+            <w:rStyle w:val="Hyperlink"/>
+          </w:rPr>
+          <w:t>https://knowledge.ni.com/KnowledgeArticleDetails?id=kA00Z0000019LzHSAU#:~:text=High%20speed%20CAN%20networks%20are,on%20the%20CAN%20bus%20lines</w:t>
+        </w:r>
+      </w:hyperlink>
+    </w:p>
+    <w:p>
+      <w:hyperlink r:id="rId10" w:history="1">
+        <w:r>
+          <w:rPr>
+            <w:rStyle w:val="Hyperlink"/>
+          </w:rPr>
+          <w:t>https://electronics.stackexchange.com/questions/95900/controller-area-network-can-high-speed-and-low-speed</w:t>
+        </w:r>
+      </w:hyperlink>
+    </w:p>
     <w:p/>
     <w:p/>
-    <w:p>
-      <w:r>
+    <w:p/>
+    <w:p/>
+    <w:p>
+      <w:r>
+        <w:lastRenderedPageBreak/>
         <w:t xml:space="preserve">Tabela 1: </w:t>
       </w:r>
-      <w:hyperlink r:id="rId8" w:history="1">
+      <w:hyperlink r:id="rId11" w:anchor="v=onepage&amp;q=controller%20area%20network%20history&amp;f=false" w:history="1">
         <w:r>
           <w:rPr>
             <w:rStyle w:val="Hyperlink"/>
@@ -684,6 +1636,205 @@
 <file path=word/numbering.xml><?xml version="1.0" encoding="utf-8"?>
 <w:numbering xmlns:wpc="http://schemas.microsoft.com/office/word/2010/wordprocessingCanvas" xmlns:cx="http://schemas.microsoft.com/office/drawing/2014/chartex" xmlns:cx1="http://schemas.microsoft.com/office/drawing/2015/9/8/chartex" xmlns:cx2="http://schemas.microsoft.com/office/drawing/2015/10/21/chartex" xmlns:cx3="http://schemas.microsoft.com/office/drawing/2016/5/9/chartex" xmlns:cx4="http://schemas.microsoft.com/office/drawing/2016/5/10/chartex" xmlns:cx5="http://schemas.microsoft.com/office/drawing/2016/5/11/chartex" xmlns:cx6="http://schemas.microsoft.com/office/drawing/2016/5/12/chartex" xmlns:cx7="http://schemas.microsoft.com/office/drawing/2016/5/13/chartex" xmlns:cx8="http://schemas.microsoft.com/office/drawing/2016/5/14/chartex" xmlns:mc="http://schemas.openxmlformats.org/markup-compatibility/2006" xmlns:aink="http://schemas.microsoft.com/office/drawing/2016/ink" xmlns:am3d="http://schemas.microsoft.com/office/drawing/2017/model3d" xmlns:o="urn:schemas-microsoft-com:office:office" xmlns:oel="http://schemas.microsoft.com/office/2019/extlst" xmlns:r="http://schemas.openxmlformats.org/officeDocument/2006/relationships" xmlns:m="http://schemas.openxmlformats.org/officeDocument/2006/math" xmlns:v="urn:schemas-microsoft-com:vml" xmlns:wp14="http://schemas.microsoft.com/office/word/2010/wordprocessingDrawing" xmlns:wp="http://schemas.openxmlformats.org/drawingml/2006/wordprocessingDrawing" xmlns:w10="urn:schemas-microsoft-com:office:word" xmlns:w="http://schemas.openxmlformats.org/wordprocessingml/2006/main" xmlns:w14="http://schemas.microsoft.com/office/word/2010/wordml" xmlns:w15="http://schemas.microsoft.com/office/word/2012/wordml" xmlns:w16cex="http://schemas.microsoft.com/office/word/2018/wordml/cex" xmlns:w16cid="http://schemas.microsoft.com/office/word/2016/wordml/cid" xmlns:w16="http://schemas.microsoft.com/office/word/2018/wordml" xmlns:w16sdtdh="http://schemas.microsoft.com/office/word/2020/wordml/sdtdatahash" xmlns:w16se="http://schemas.microsoft.com/office/word/2015/wordml/symex" xmlns:wpg="http://schemas.microsoft.com/office/word/2010/wordprocessingGroup" xmlns:wpi="http://schemas.microsoft.com/office/word/2010/wordprocessingInk" xmlns:wne="http://schemas.microsoft.com/office/word/2006/wordml" xmlns:wps="http://schemas.microsoft.com/office/word/2010/wordprocessingShape" mc:Ignorable="w14 w15 w16se w16cid w16 w16cex w16sdtdh wp14">
   <w:abstractNum w:abstractNumId="0" w15:restartNumberingAfterBreak="0">
+    <w:nsid w:val="4D9E651F"/>
+    <w:multiLevelType w:val="hybridMultilevel"/>
+    <w:tmpl w:val="3C12FC7A"/>
+    <w:lvl w:ilvl="0" w:tplc="04090001">
+      <w:start w:val="1"/>
+      <w:numFmt w:val="bullet"/>
+      <w:lvlText w:val=""/>
+      <w:lvlJc w:val="left"/>
+      <w:pPr>
+        <w:ind w:left="720" w:hanging="360"/>
+      </w:pPr>
+      <w:rPr>
+        <w:rFonts w:ascii="Symbol" w:hAnsi="Symbol" w:hint="default"/>
+      </w:rPr>
+    </w:lvl>
+    <w:lvl w:ilvl="1" w:tplc="04090003">
+      <w:start w:val="1"/>
+      <w:numFmt w:val="bullet"/>
+      <w:lvlText w:val="o"/>
+      <w:lvlJc w:val="left"/>
+      <w:pPr>
+        <w:ind w:left="1440" w:hanging="360"/>
+      </w:pPr>
+      <w:rPr>
+        <w:rFonts w:ascii="Courier New" w:hAnsi="Courier New" w:cs="Courier New" w:hint="default"/>
+      </w:rPr>
+    </w:lvl>
+    <w:lvl w:ilvl="2" w:tplc="04090005" w:tentative="1">
+      <w:start w:val="1"/>
+      <w:numFmt w:val="bullet"/>
+      <w:lvlText w:val=""/>
+      <w:lvlJc w:val="left"/>
+      <w:pPr>
+        <w:ind w:left="2160" w:hanging="360"/>
+      </w:pPr>
+      <w:rPr>
+        <w:rFonts w:ascii="Wingdings" w:hAnsi="Wingdings" w:hint="default"/>
+      </w:rPr>
+    </w:lvl>
+    <w:lvl w:ilvl="3" w:tplc="04090001" w:tentative="1">
+      <w:start w:val="1"/>
+      <w:numFmt w:val="bullet"/>
+      <w:lvlText w:val=""/>
+      <w:lvlJc w:val="left"/>
+      <w:pPr>
+        <w:ind w:left="2880" w:hanging="360"/>
+      </w:pPr>
+      <w:rPr>
+        <w:rFonts w:ascii="Symbol" w:hAnsi="Symbol" w:hint="default"/>
+      </w:rPr>
+    </w:lvl>
+    <w:lvl w:ilvl="4" w:tplc="04090003" w:tentative="1">
+      <w:start w:val="1"/>
+      <w:numFmt w:val="bullet"/>
+      <w:lvlText w:val="o"/>
+      <w:lvlJc w:val="left"/>
+      <w:pPr>
+        <w:ind w:left="3600" w:hanging="360"/>
+      </w:pPr>
+      <w:rPr>
+        <w:rFonts w:ascii="Courier New" w:hAnsi="Courier New" w:cs="Courier New" w:hint="default"/>
+      </w:rPr>
+    </w:lvl>
+    <w:lvl w:ilvl="5" w:tplc="04090005" w:tentative="1">
+      <w:start w:val="1"/>
+      <w:numFmt w:val="bullet"/>
+      <w:lvlText w:val=""/>
+      <w:lvlJc w:val="left"/>
+      <w:pPr>
+        <w:ind w:left="4320" w:hanging="360"/>
+      </w:pPr>
+      <w:rPr>
+        <w:rFonts w:ascii="Wingdings" w:hAnsi="Wingdings" w:hint="default"/>
+      </w:rPr>
+    </w:lvl>
+    <w:lvl w:ilvl="6" w:tplc="04090001" w:tentative="1">
+      <w:start w:val="1"/>
+      <w:numFmt w:val="bullet"/>
+      <w:lvlText w:val=""/>
+      <w:lvlJc w:val="left"/>
+      <w:pPr>
+        <w:ind w:left="5040" w:hanging="360"/>
+      </w:pPr>
+      <w:rPr>
+        <w:rFonts w:ascii="Symbol" w:hAnsi="Symbol" w:hint="default"/>
+      </w:rPr>
+    </w:lvl>
+    <w:lvl w:ilvl="7" w:tplc="04090003" w:tentative="1">
+      <w:start w:val="1"/>
+      <w:numFmt w:val="bullet"/>
+      <w:lvlText w:val="o"/>
+      <w:lvlJc w:val="left"/>
+      <w:pPr>
+        <w:ind w:left="5760" w:hanging="360"/>
+      </w:pPr>
+      <w:rPr>
+        <w:rFonts w:ascii="Courier New" w:hAnsi="Courier New" w:cs="Courier New" w:hint="default"/>
+      </w:rPr>
+    </w:lvl>
+    <w:lvl w:ilvl="8" w:tplc="04090005" w:tentative="1">
+      <w:start w:val="1"/>
+      <w:numFmt w:val="bullet"/>
+      <w:lvlText w:val=""/>
+      <w:lvlJc w:val="left"/>
+      <w:pPr>
+        <w:ind w:left="6480" w:hanging="360"/>
+      </w:pPr>
+      <w:rPr>
+        <w:rFonts w:ascii="Wingdings" w:hAnsi="Wingdings" w:hint="default"/>
+      </w:rPr>
+    </w:lvl>
+  </w:abstractNum>
+  <w:abstractNum w:abstractNumId="1" w15:restartNumberingAfterBreak="0">
+    <w:nsid w:val="6B51510A"/>
+    <w:multiLevelType w:val="hybridMultilevel"/>
+    <w:tmpl w:val="6290C2AC"/>
+    <w:lvl w:ilvl="0" w:tplc="0409000F">
+      <w:start w:val="1"/>
+      <w:numFmt w:val="decimal"/>
+      <w:lvlText w:val="%1."/>
+      <w:lvlJc w:val="left"/>
+      <w:pPr>
+        <w:ind w:left="720" w:hanging="360"/>
+      </w:pPr>
+    </w:lvl>
+    <w:lvl w:ilvl="1" w:tplc="04090019" w:tentative="1">
+      <w:start w:val="1"/>
+      <w:numFmt w:val="lowerLetter"/>
+      <w:lvlText w:val="%2."/>
+      <w:lvlJc w:val="left"/>
+      <w:pPr>
+        <w:ind w:left="1440" w:hanging="360"/>
+      </w:pPr>
+    </w:lvl>
+    <w:lvl w:ilvl="2" w:tplc="0409001B" w:tentative="1">
+      <w:start w:val="1"/>
+      <w:numFmt w:val="lowerRoman"/>
+      <w:lvlText w:val="%3."/>
+      <w:lvlJc w:val="right"/>
+      <w:pPr>
+        <w:ind w:left="2160" w:hanging="180"/>
+      </w:pPr>
+    </w:lvl>
+    <w:lvl w:ilvl="3" w:tplc="0409000F" w:tentative="1">
+      <w:start w:val="1"/>
+      <w:numFmt w:val="decimal"/>
+      <w:lvlText w:val="%4."/>
+      <w:lvlJc w:val="left"/>
+      <w:pPr>
+        <w:ind w:left="2880" w:hanging="360"/>
+      </w:pPr>
+    </w:lvl>
+    <w:lvl w:ilvl="4" w:tplc="04090019" w:tentative="1">
+      <w:start w:val="1"/>
+      <w:numFmt w:val="lowerLetter"/>
+      <w:lvlText w:val="%5."/>
+      <w:lvlJc w:val="left"/>
+      <w:pPr>
+        <w:ind w:left="3600" w:hanging="360"/>
+      </w:pPr>
+    </w:lvl>
+    <w:lvl w:ilvl="5" w:tplc="0409001B" w:tentative="1">
+      <w:start w:val="1"/>
+      <w:numFmt w:val="lowerRoman"/>
+      <w:lvlText w:val="%6."/>
+      <w:lvlJc w:val="right"/>
+      <w:pPr>
+        <w:ind w:left="4320" w:hanging="180"/>
+      </w:pPr>
+    </w:lvl>
+    <w:lvl w:ilvl="6" w:tplc="0409000F" w:tentative="1">
+      <w:start w:val="1"/>
+      <w:numFmt w:val="decimal"/>
+      <w:lvlText w:val="%7."/>
+      <w:lvlJc w:val="left"/>
+      <w:pPr>
+        <w:ind w:left="5040" w:hanging="360"/>
+      </w:pPr>
+    </w:lvl>
+    <w:lvl w:ilvl="7" w:tplc="04090019" w:tentative="1">
+      <w:start w:val="1"/>
+      <w:numFmt w:val="lowerLetter"/>
+      <w:lvlText w:val="%8."/>
+      <w:lvlJc w:val="left"/>
+      <w:pPr>
+        <w:ind w:left="5760" w:hanging="360"/>
+      </w:pPr>
+    </w:lvl>
+    <w:lvl w:ilvl="8" w:tplc="0409001B" w:tentative="1">
+      <w:start w:val="1"/>
+      <w:numFmt w:val="lowerRoman"/>
+      <w:lvlText w:val="%9."/>
+      <w:lvlJc w:val="right"/>
+      <w:pPr>
+        <w:ind w:left="6480" w:hanging="180"/>
+      </w:pPr>
+    </w:lvl>
+  </w:abstractNum>
+  <w:abstractNum w:abstractNumId="2" w15:restartNumberingAfterBreak="0">
     <w:nsid w:val="6F5018B4"/>
     <w:multiLevelType w:val="hybridMultilevel"/>
     <w:tmpl w:val="AD5A0392"/>
@@ -797,6 +1948,12 @@
     </w:lvl>
   </w:abstractNum>
   <w:num w:numId="1" w16cid:durableId="553926502">
+    <w:abstractNumId w:val="2"/>
+  </w:num>
+  <w:num w:numId="2" w16cid:durableId="261188227">
+    <w:abstractNumId w:val="1"/>
+  </w:num>
+  <w:num w:numId="3" w16cid:durableId="698900384">
     <w:abstractNumId w:val="0"/>
   </w:num>
 </w:numbering>

</xml_diff>